<commit_message>
Cập nhật file ThongTinChung và KetQuaThucHien
</commit_message>
<xml_diff>
--- a/PhatBieuBaiToan.docx
+++ b/PhatBieuBaiToan.docx
@@ -12531,7 +12531,7 @@
               <w:rStyle w:val="PageNumber"/>
               <w:noProof/>
             </w:rPr>
-            <w:t>7</w:t>
+            <w:t>9</w:t>
           </w:r>
           <w:r>
             <w:rPr>
@@ -12724,7 +12724,7 @@
         </mc:Choice>
         <mc:Fallback>
           <w:pict>
-            <v:shape w14:anchorId="0A9FCED2" id="Freeform 1" o:spid="_x0000_s1026" style="position:absolute;margin-left:0;margin-top:0;width:93.15pt;height:813pt;flip:x;z-index:251654656;visibility:visible;mso-wrap-style:square;mso-width-percent:0;mso-height-percent:0;mso-wrap-distance-left:9pt;mso-wrap-distance-top:0;mso-wrap-distance-right:9pt;mso-wrap-distance-bottom:0;mso-position-horizontal:absolute;mso-position-horizontal-relative:page;mso-position-vertical:absolute;mso-position-vertical-relative:page;mso-width-percent:0;mso-height-percent:0;mso-width-relative:page;mso-height-relative:page;v-text-anchor:top" coordsize="502,3168" o:gfxdata="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" path="m502,c93,,93,,93,,146,383,323,1900,,3168v502,,502,,502,l502,xe" fillcolor="#8db3e2" stroked="f" strokecolor="#212120">
+            <v:shape w14:anchorId="033C52C5" id="Freeform 1" o:spid="_x0000_s1026" style="position:absolute;margin-left:0;margin-top:0;width:93.15pt;height:813pt;flip:x;z-index:251654656;visibility:visible;mso-wrap-style:square;mso-width-percent:0;mso-height-percent:0;mso-wrap-distance-left:9pt;mso-wrap-distance-top:0;mso-wrap-distance-right:9pt;mso-wrap-distance-bottom:0;mso-position-horizontal:absolute;mso-position-horizontal-relative:page;mso-position-vertical:absolute;mso-position-vertical-relative:page;mso-width-percent:0;mso-height-percent:0;mso-width-relative:page;mso-height-relative:page;v-text-anchor:top" coordsize="502,3168" o:gfxdata="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" path="m502,c93,,93,,93,,146,383,323,1900,,3168v502,,502,,502,l502,xe" fillcolor="#8db3e2" stroked="f" strokecolor="#212120">
               <v:fill color2="#1f497d" rotate="t" focus="100%" type="gradient"/>
               <v:shadow color="#8c8682"/>
               <v:path arrowok="t" o:connecttype="custom" o:connectlocs="1183005,0;219162,0;0,10325100;1183005,10325100;1183005,0" o:connectangles="0,0,0,0,0"/>
@@ -15338,7 +15338,7 @@
 </file>
 
 <file path=customXml/itemProps1.xml><?xml version="1.0" encoding="utf-8"?>
-<ds:datastoreItem xmlns:ds="http://schemas.openxmlformats.org/officeDocument/2006/customXml" ds:itemID="{746DB36F-2C19-42B5-92F9-C34EE1D6423A}">
+<ds:datastoreItem xmlns:ds="http://schemas.openxmlformats.org/officeDocument/2006/customXml" ds:itemID="{594593E4-D1B8-4D09-85F9-676206C26AF3}">
   <ds:schemaRefs>
     <ds:schemaRef ds:uri="http://schemas.openxmlformats.org/officeDocument/2006/bibliography"/>
   </ds:schemaRefs>

</xml_diff>